<commit_message>
Utility rate calculation updates for PPA models
</commit_message>
<xml_diff>
--- a/doc/PPA_BuyRate_weather_forecast.docx
+++ b/doc/PPA_BuyRate_weather_forecast.docx
@@ -3829,6 +3829,88 @@
       <w:pPr>
         <w:pStyle w:val="NoSpacing"/>
       </w:pPr>
+      <w:r>
+        <w:t>Go through feedback from Nick and continue working out issues – utility rate resetting energy value.</w:t>
+      </w:r>
+    </w:p>
+    <w:p>
+      <w:pPr>
+        <w:pStyle w:val="NoSpacing"/>
+      </w:pPr>
+      <w:r>
+        <w:t xml:space="preserve">Create and allocate separate energy and load values used in </w:t>
+      </w:r>
+      <w:proofErr w:type="spellStart"/>
+      <w:r>
+        <w:t>cmod_utility</w:t>
+      </w:r>
+      <w:proofErr w:type="spellEnd"/>
+      <w:r>
+        <w:t xml:space="preserve"> rate 5 and same for single owner </w:t>
+      </w:r>
+    </w:p>
+    <w:p>
+      <w:pPr>
+        <w:pStyle w:val="NoSpacing"/>
+      </w:pPr>
+    </w:p>
+    <w:p>
+      <w:pPr>
+        <w:pStyle w:val="NoSpacing"/>
+      </w:pPr>
+      <w:r>
+        <w:rPr>
+          <w:noProof/>
+        </w:rPr>
+        <w:drawing>
+          <wp:inline distT="0" distB="0" distL="0" distR="0" wp14:anchorId="22009DF5" wp14:editId="64CBD84D">
+            <wp:extent cx="5943600" cy="833755"/>
+            <wp:effectExtent l="0" t="0" r="0" b="4445"/>
+            <wp:docPr id="8" name="Picture 8"/>
+            <wp:cNvGraphicFramePr>
+              <a:graphicFrameLocks xmlns:a="http://schemas.openxmlformats.org/drawingml/2006/main" noChangeAspect="1"/>
+            </wp:cNvGraphicFramePr>
+            <a:graphic xmlns:a="http://schemas.openxmlformats.org/drawingml/2006/main">
+              <a:graphicData uri="http://schemas.openxmlformats.org/drawingml/2006/picture">
+                <pic:pic xmlns:pic="http://schemas.openxmlformats.org/drawingml/2006/picture">
+                  <pic:nvPicPr>
+                    <pic:cNvPr id="1" name=""/>
+                    <pic:cNvPicPr/>
+                  </pic:nvPicPr>
+                  <pic:blipFill>
+                    <a:blip r:embed="rId13"/>
+                    <a:stretch>
+                      <a:fillRect/>
+                    </a:stretch>
+                  </pic:blipFill>
+                  <pic:spPr>
+                    <a:xfrm>
+                      <a:off x="0" y="0"/>
+                      <a:ext cx="5943600" cy="833755"/>
+                    </a:xfrm>
+                    <a:prstGeom prst="rect">
+                      <a:avLst/>
+                    </a:prstGeom>
+                  </pic:spPr>
+                </pic:pic>
+              </a:graphicData>
+            </a:graphic>
+          </wp:inline>
+        </w:drawing>
+      </w:r>
+    </w:p>
+    <w:p>
+      <w:pPr>
+        <w:pStyle w:val="NoSpacing"/>
+      </w:pPr>
+    </w:p>
+    <w:p>
+      <w:pPr>
+        <w:pStyle w:val="NoSpacing"/>
+      </w:pPr>
+      <w:r>
+        <w:t xml:space="preserve">All working - </w:t>
+      </w:r>
     </w:p>
     <w:p>
       <w:pPr>
@@ -3847,8 +3929,26 @@
         </w:numPr>
       </w:pPr>
       <w:r>
-        <w:t>Fix issues above for single owner with project file shown</w:t>
-      </w:r>
+        <w:t xml:space="preserve">Resolve energy value(s) used in financial model – one for </w:t>
+      </w:r>
+      <w:proofErr w:type="spellStart"/>
+      <w:r>
+        <w:t>ppa</w:t>
+      </w:r>
+      <w:proofErr w:type="spellEnd"/>
+      <w:r>
+        <w:t xml:space="preserve"> revenue and then </w:t>
+      </w:r>
+      <w:proofErr w:type="spellStart"/>
+      <w:r>
+        <w:t>pv</w:t>
+      </w:r>
+      <w:proofErr w:type="spellEnd"/>
+      <w:r>
+        <w:t xml:space="preserve"> only for incentives and operating expenses.</w:t>
+      </w:r>
+      <w:bookmarkStart w:id="0" w:name="_GoBack"/>
+      <w:bookmarkEnd w:id="0"/>
     </w:p>
     <w:p>
       <w:pPr>
@@ -3861,8 +3961,6 @@
       <w:r>
         <w:t>Test for all markets with and without batteries</w:t>
       </w:r>
-      <w:bookmarkStart w:id="0" w:name="_GoBack"/>
-      <w:bookmarkEnd w:id="0"/>
     </w:p>
     <w:sectPr>
       <w:pgSz w:w="12240" w:h="15840"/>

</xml_diff>